<commit_message>
Test part is done for Iteration 4
</commit_message>
<xml_diff>
--- a/Iteration4/Test Report.docx
+++ b/Iteration4/Test Report.docx
@@ -106,7 +106,7 @@
                 <w:rFonts w:eastAsiaTheme="minorEastAsia"/>
                 <w:lang w:eastAsia="ko-KR"/>
               </w:rPr>
-              <w:t>3</w:t>
+              <w:t>7</w:t>
             </w:r>
             <w:r>
               <w:rPr>
@@ -394,14 +394,14 @@
                 <w:rFonts w:eastAsiaTheme="minorEastAsia"/>
                 <w:lang w:eastAsia="ko-KR"/>
               </w:rPr>
-              <w:t xml:space="preserve">To determine if </w:t>
-            </w:r>
-            <w:r>
-              <w:rPr>
-                <w:rFonts w:eastAsiaTheme="minorEastAsia"/>
-                <w:lang w:eastAsia="ko-KR"/>
-              </w:rPr>
-              <w:t>the program generates new random number when it gets COLD input</w:t>
+              <w:t>T</w:t>
+            </w:r>
+            <w:r>
+              <w:rPr>
+                <w:rFonts w:eastAsiaTheme="minorEastAsia"/>
+                <w:lang w:eastAsia="ko-KR"/>
+              </w:rPr>
+              <w:t>o determine if the program response proper error message</w:t>
             </w:r>
           </w:p>
         </w:tc>
@@ -435,9 +435,342 @@
             <w:pPr>
               <w:pStyle w:val="FormText"/>
               <w:rPr>
+                <w:rFonts w:eastAsiaTheme="minorEastAsia"/>
+                <w:lang w:eastAsia="ko-KR"/>
+              </w:rPr>
+            </w:pPr>
+            <w:r>
+              <w:rPr>
+                <w:rFonts w:eastAsiaTheme="minorEastAsia"/>
+                <w:lang w:eastAsia="ko-KR"/>
+              </w:rPr>
+              <w:t xml:space="preserve">User enters input value: </w:t>
+            </w:r>
+            <w:proofErr w:type="spellStart"/>
+            <w:r>
+              <w:rPr>
                 <w:rFonts w:eastAsiaTheme="minorEastAsia" w:hint="eastAsia"/>
                 <w:lang w:eastAsia="ko-KR"/>
               </w:rPr>
+              <w:t>e</w:t>
+            </w:r>
+            <w:r>
+              <w:rPr>
+                <w:rFonts w:eastAsiaTheme="minorEastAsia"/>
+                <w:lang w:eastAsia="ko-KR"/>
+              </w:rPr>
+              <w:t>heheheh</w:t>
+            </w:r>
+            <w:proofErr w:type="spellEnd"/>
+          </w:p>
+        </w:tc>
+      </w:tr>
+      <w:tr>
+        <w:trPr>
+          <w:cantSplit/>
+        </w:trPr>
+        <w:tc>
+          <w:tcPr>
+            <w:tcW w:w="2268" w:type="dxa"/>
+          </w:tcPr>
+          <w:p>
+            <w:pPr>
+              <w:pStyle w:val="FormText"/>
+            </w:pPr>
+            <w:r>
+              <w:t>Test Conditions</w:t>
+            </w:r>
+          </w:p>
+        </w:tc>
+        <w:tc>
+          <w:tcPr>
+            <w:tcW w:w="6480" w:type="dxa"/>
+            <w:tcBorders>
+              <w:top w:val="single" w:sz="4" w:space="0" w:color="auto"/>
+              <w:bottom w:val="single" w:sz="4" w:space="0" w:color="auto"/>
+            </w:tcBorders>
+          </w:tcPr>
+          <w:p>
+            <w:pPr>
+              <w:pStyle w:val="FormText"/>
+              <w:rPr>
+                <w:rFonts w:eastAsiaTheme="minorEastAsia"/>
+                <w:lang w:eastAsia="ko-KR"/>
+              </w:rPr>
+            </w:pPr>
+          </w:p>
+        </w:tc>
+      </w:tr>
+      <w:tr>
+        <w:trPr>
+          <w:cantSplit/>
+        </w:trPr>
+        <w:tc>
+          <w:tcPr>
+            <w:tcW w:w="2268" w:type="dxa"/>
+          </w:tcPr>
+          <w:p>
+            <w:pPr>
+              <w:pStyle w:val="FormText"/>
+            </w:pPr>
+            <w:r>
+              <w:t>Expected Results</w:t>
+            </w:r>
+          </w:p>
+        </w:tc>
+        <w:tc>
+          <w:tcPr>
+            <w:tcW w:w="6480" w:type="dxa"/>
+            <w:tcBorders>
+              <w:top w:val="single" w:sz="4" w:space="0" w:color="auto"/>
+              <w:bottom w:val="single" w:sz="4" w:space="0" w:color="auto"/>
+            </w:tcBorders>
+          </w:tcPr>
+          <w:p>
+            <w:pPr>
+              <w:pStyle w:val="FormText"/>
+              <w:rPr>
+                <w:rFonts w:eastAsiaTheme="minorEastAsia"/>
+                <w:lang w:eastAsia="ko-KR"/>
+              </w:rPr>
+            </w:pPr>
+            <w:r>
+              <w:rPr>
+                <w:rFonts w:eastAsiaTheme="minorEastAsia"/>
+                <w:lang w:eastAsia="ko-KR"/>
+              </w:rPr>
+              <w:t xml:space="preserve">Program displays </w:t>
+            </w:r>
+            <w:r>
+              <w:rPr>
+                <w:rFonts w:eastAsiaTheme="minorEastAsia"/>
+                <w:lang w:eastAsia="ko-KR"/>
+              </w:rPr>
+              <w:t xml:space="preserve">‘You put wrong response, must be either </w:t>
+            </w:r>
+            <w:r>
+              <w:rPr>
+                <w:rFonts w:eastAsiaTheme="minorEastAsia"/>
+                <w:lang w:eastAsia="ko-KR"/>
+              </w:rPr>
+              <w:t>“COLD”, “COOL”, “WARM”, “HOT” or “Correct”</w:t>
+            </w:r>
+          </w:p>
+        </w:tc>
+      </w:tr>
+      <w:tr>
+        <w:trPr>
+          <w:cantSplit/>
+        </w:trPr>
+        <w:tc>
+          <w:tcPr>
+            <w:tcW w:w="2268" w:type="dxa"/>
+          </w:tcPr>
+          <w:p>
+            <w:pPr>
+              <w:pStyle w:val="FormText"/>
+            </w:pPr>
+            <w:r>
+              <w:t>Actual Results</w:t>
+            </w:r>
+          </w:p>
+        </w:tc>
+        <w:tc>
+          <w:tcPr>
+            <w:tcW w:w="6480" w:type="dxa"/>
+            <w:tcBorders>
+              <w:top w:val="single" w:sz="4" w:space="0" w:color="auto"/>
+              <w:bottom w:val="single" w:sz="4" w:space="0" w:color="auto"/>
+            </w:tcBorders>
+          </w:tcPr>
+          <w:p>
+            <w:pPr>
+              <w:pStyle w:val="FormText"/>
+              <w:rPr>
+                <w:rFonts w:eastAsiaTheme="minorEastAsia"/>
+                <w:lang w:eastAsia="ko-KR"/>
+              </w:rPr>
+            </w:pPr>
+            <w:r>
+              <w:rPr>
+                <w:rFonts w:eastAsiaTheme="minorEastAsia"/>
+                <w:lang w:eastAsia="ko-KR"/>
+              </w:rPr>
+              <w:t>Program displays</w:t>
+            </w:r>
+            <w:r>
+              <w:rPr>
+                <w:rFonts w:eastAsiaTheme="minorEastAsia"/>
+                <w:lang w:eastAsia="ko-KR"/>
+              </w:rPr>
+              <w:t xml:space="preserve"> You put wrong response, </w:t>
+            </w:r>
+            <w:r>
+              <w:rPr>
+                <w:rFonts w:eastAsiaTheme="minorEastAsia"/>
+                <w:lang w:eastAsia="ko-KR"/>
+              </w:rPr>
+              <w:t>must be either “COLD”, “COOL”, “WARM”, “HOT” or “Correct”</w:t>
+            </w:r>
+          </w:p>
+        </w:tc>
+      </w:tr>
+      <w:tr>
+        <w:trPr>
+          <w:cantSplit/>
+        </w:trPr>
+        <w:tc>
+          <w:tcPr>
+            <w:tcW w:w="2268" w:type="dxa"/>
+            <w:tcBorders>
+              <w:top w:val="single" w:sz="4" w:space="0" w:color="auto"/>
+            </w:tcBorders>
+          </w:tcPr>
+          <w:p>
+            <w:pPr>
+              <w:pStyle w:val="FormText"/>
+            </w:pPr>
+            <w:r>
+              <w:t>Test Name/Number</w:t>
+            </w:r>
+          </w:p>
+        </w:tc>
+        <w:tc>
+          <w:tcPr>
+            <w:tcW w:w="6480" w:type="dxa"/>
+            <w:tcBorders>
+              <w:top w:val="single" w:sz="4" w:space="0" w:color="auto"/>
+              <w:bottom w:val="single" w:sz="4" w:space="0" w:color="auto"/>
+            </w:tcBorders>
+          </w:tcPr>
+          <w:p>
+            <w:pPr>
+              <w:pStyle w:val="FormText"/>
+              <w:rPr>
+                <w:rFonts w:eastAsiaTheme="minorEastAsia"/>
+                <w:lang w:eastAsia="ko-KR"/>
+              </w:rPr>
+            </w:pPr>
+            <w:r>
+              <w:rPr>
+                <w:rFonts w:eastAsiaTheme="minorEastAsia"/>
+                <w:lang w:eastAsia="ko-KR"/>
+              </w:rPr>
+              <w:t>Test #2</w:t>
+            </w:r>
+          </w:p>
+        </w:tc>
+      </w:tr>
+      <w:tr>
+        <w:trPr>
+          <w:cantSplit/>
+        </w:trPr>
+        <w:tc>
+          <w:tcPr>
+            <w:tcW w:w="2268" w:type="dxa"/>
+          </w:tcPr>
+          <w:p>
+            <w:pPr>
+              <w:pStyle w:val="FormText"/>
+            </w:pPr>
+            <w:r>
+              <w:t>Test Objective</w:t>
+            </w:r>
+          </w:p>
+        </w:tc>
+        <w:tc>
+          <w:tcPr>
+            <w:tcW w:w="6480" w:type="dxa"/>
+            <w:tcBorders>
+              <w:top w:val="single" w:sz="4" w:space="0" w:color="auto"/>
+              <w:bottom w:val="single" w:sz="4" w:space="0" w:color="auto"/>
+            </w:tcBorders>
+          </w:tcPr>
+          <w:p>
+            <w:pPr>
+              <w:pStyle w:val="FormText"/>
+              <w:rPr>
+                <w:rFonts w:eastAsiaTheme="minorEastAsia"/>
+                <w:lang w:eastAsia="ko-KR"/>
+              </w:rPr>
+            </w:pPr>
+            <w:r>
+              <w:rPr>
+                <w:rFonts w:eastAsiaTheme="minorEastAsia"/>
+                <w:lang w:eastAsia="ko-KR"/>
+              </w:rPr>
+              <w:t xml:space="preserve">To determine if the program </w:t>
+            </w:r>
+            <w:r>
+              <w:rPr>
+                <w:rFonts w:eastAsiaTheme="minorEastAsia"/>
+                <w:lang w:eastAsia="ko-KR"/>
+              </w:rPr>
+              <w:t>continues guess game without warning message with “</w:t>
+            </w:r>
+            <w:r>
+              <w:rPr>
+                <w:rFonts w:eastAsiaTheme="minorEastAsia"/>
+                <w:lang w:eastAsia="ko-KR"/>
+              </w:rPr>
+              <w:t>HOT</w:t>
+            </w:r>
+            <w:r>
+              <w:rPr>
+                <w:rFonts w:eastAsiaTheme="minorEastAsia"/>
+                <w:lang w:eastAsia="ko-KR"/>
+              </w:rPr>
+              <w:t>”</w:t>
+            </w:r>
+            <w:r>
+              <w:rPr>
+                <w:rFonts w:eastAsiaTheme="minorEastAsia"/>
+                <w:lang w:eastAsia="ko-KR"/>
+              </w:rPr>
+              <w:t xml:space="preserve"> as</w:t>
+            </w:r>
+            <w:r>
+              <w:rPr>
+                <w:rFonts w:eastAsiaTheme="minorEastAsia"/>
+                <w:lang w:eastAsia="ko-KR"/>
+              </w:rPr>
+              <w:t xml:space="preserve"> user input</w:t>
+            </w:r>
+          </w:p>
+        </w:tc>
+      </w:tr>
+      <w:tr>
+        <w:trPr>
+          <w:cantSplit/>
+        </w:trPr>
+        <w:tc>
+          <w:tcPr>
+            <w:tcW w:w="2268" w:type="dxa"/>
+          </w:tcPr>
+          <w:p>
+            <w:pPr>
+              <w:pStyle w:val="FormText"/>
+            </w:pPr>
+            <w:r>
+              <w:t>Test Description</w:t>
+            </w:r>
+          </w:p>
+        </w:tc>
+        <w:tc>
+          <w:tcPr>
+            <w:tcW w:w="6480" w:type="dxa"/>
+            <w:tcBorders>
+              <w:top w:val="single" w:sz="4" w:space="0" w:color="auto"/>
+              <w:bottom w:val="single" w:sz="4" w:space="0" w:color="auto"/>
+            </w:tcBorders>
+          </w:tcPr>
+          <w:p>
+            <w:pPr>
+              <w:pStyle w:val="FormText"/>
+              <w:rPr>
+                <w:rFonts w:eastAsiaTheme="minorEastAsia"/>
+                <w:lang w:eastAsia="ko-KR"/>
+              </w:rPr>
             </w:pPr>
             <w:r>
               <w:rPr>
@@ -451,7 +784,7 @@
                 <w:rFonts w:eastAsiaTheme="minorEastAsia"/>
                 <w:lang w:eastAsia="ko-KR"/>
               </w:rPr>
-              <w:t>COLD</w:t>
+              <w:t>HOT</w:t>
             </w:r>
           </w:p>
         </w:tc>
@@ -494,28 +827,21 @@
                 <w:rFonts w:eastAsiaTheme="minorEastAsia"/>
                 <w:lang w:eastAsia="ko-KR"/>
               </w:rPr>
-              <w:t>Random</w:t>
-            </w:r>
-            <w:r>
-              <w:rPr>
-                <w:rFonts w:eastAsiaTheme="minorEastAsia"/>
-                <w:lang w:eastAsia="ko-KR"/>
-              </w:rPr>
-              <w:t>ly</w:t>
-            </w:r>
-            <w:r>
-              <w:rPr>
-                <w:rFonts w:eastAsiaTheme="minorEastAsia"/>
-                <w:lang w:eastAsia="ko-KR"/>
-              </w:rPr>
-              <w:t xml:space="preserve"> generated </w:t>
-            </w:r>
-            <w:r>
-              <w:rPr>
-                <w:rFonts w:eastAsiaTheme="minorEastAsia"/>
-                <w:lang w:eastAsia="ko-KR"/>
-              </w:rPr>
-              <w:t>number is 30</w:t>
+              <w:t xml:space="preserve">Assuming </w:t>
+            </w:r>
+            <w:r>
+              <w:rPr>
+                <w:rFonts w:eastAsiaTheme="minorEastAsia"/>
+                <w:lang w:eastAsia="ko-KR"/>
+              </w:rPr>
+              <w:t>program random number is</w:t>
+            </w:r>
+            <w:r>
+              <w:rPr>
+                <w:rFonts w:eastAsiaTheme="minorEastAsia"/>
+                <w:lang w:eastAsia="ko-KR"/>
+              </w:rPr>
+              <w:t xml:space="preserve"> 30</w:t>
             </w:r>
           </w:p>
         </w:tc>
@@ -565,7 +891,7 @@
                 <w:rFonts w:eastAsiaTheme="minorEastAsia"/>
                 <w:lang w:eastAsia="ko-KR"/>
               </w:rPr>
-              <w:t>should run without any error</w:t>
+              <w:t>should not display any error message as it is right input string</w:t>
             </w:r>
           </w:p>
         </w:tc>
@@ -577,6 +903,9 @@
         <w:tc>
           <w:tcPr>
             <w:tcW w:w="2268" w:type="dxa"/>
+            <w:tcBorders>
+              <w:bottom w:val="single" w:sz="4" w:space="0" w:color="auto"/>
+            </w:tcBorders>
           </w:tcPr>
           <w:p>
             <w:pPr>
@@ -603,6 +932,20 @@
                 <w:lang w:eastAsia="ko-KR"/>
               </w:rPr>
             </w:pPr>
+            <w:r>
+              <w:rPr>
+                <w:rFonts w:eastAsiaTheme="minorEastAsia"/>
+                <w:lang w:eastAsia="ko-KR"/>
+              </w:rPr>
+              <w:t xml:space="preserve">Program </w:t>
+            </w:r>
+            <w:r>
+              <w:rPr>
+                <w:rFonts w:eastAsiaTheme="minorEastAsia"/>
+                <w:lang w:eastAsia="ko-KR"/>
+              </w:rPr>
+              <w:t>runs without any issue</w:t>
+            </w:r>
           </w:p>
         </w:tc>
       </w:tr>
@@ -644,10 +987,10 @@
             </w:pPr>
             <w:r>
               <w:rPr>
-                <w:rFonts w:eastAsiaTheme="minorEastAsia"/>
-                <w:lang w:eastAsia="ko-KR"/>
-              </w:rPr>
-              <w:t>Test #2</w:t>
+                <w:rFonts w:eastAsia="바탕"/>
+                <w:lang w:eastAsia="ko-KR"/>
+              </w:rPr>
+              <w:t>Test #3</w:t>
             </w:r>
           </w:p>
         </w:tc>
@@ -681,37 +1024,58 @@
             <w:pPr>
               <w:pStyle w:val="FormText"/>
               <w:rPr>
-                <w:rFonts w:eastAsiaTheme="minorEastAsia"/>
-                <w:lang w:eastAsia="ko-KR"/>
-              </w:rPr>
-            </w:pPr>
-            <w:r>
-              <w:rPr>
-                <w:rFonts w:eastAsiaTheme="minorEastAsia"/>
-                <w:lang w:eastAsia="ko-KR"/>
-              </w:rPr>
-              <w:t xml:space="preserve">To determine if </w:t>
-            </w:r>
-            <w:r>
-              <w:rPr>
-                <w:rFonts w:eastAsiaTheme="minorEastAsia"/>
-                <w:lang w:eastAsia="ko-KR"/>
-              </w:rPr>
-              <w:t xml:space="preserve">the program generates new random number when it gets </w:t>
-            </w:r>
-            <w:r>
-              <w:rPr>
-                <w:rFonts w:eastAsiaTheme="minorEastAsia"/>
-                <w:lang w:eastAsia="ko-KR"/>
-              </w:rPr>
-              <w:t>COOL</w:t>
-            </w:r>
-            <w:r>
-              <w:rPr>
-                <w:rFonts w:eastAsiaTheme="minorEastAsia"/>
-                <w:lang w:eastAsia="ko-KR"/>
-              </w:rPr>
-              <w:t xml:space="preserve"> input</w:t>
+                <w:rFonts w:eastAsia="바탕"/>
+                <w:lang w:eastAsia="ko-KR"/>
+              </w:rPr>
+            </w:pPr>
+            <w:r>
+              <w:rPr>
+                <w:rFonts w:eastAsiaTheme="minorEastAsia"/>
+                <w:lang w:eastAsia="ko-KR"/>
+              </w:rPr>
+              <w:t xml:space="preserve">To determine if the program </w:t>
+            </w:r>
+            <w:r>
+              <w:rPr>
+                <w:rFonts w:eastAsiaTheme="minorEastAsia"/>
+                <w:lang w:eastAsia="ko-KR"/>
+              </w:rPr>
+              <w:t xml:space="preserve">continues guess game without warning message </w:t>
+            </w:r>
+            <w:r>
+              <w:rPr>
+                <w:rFonts w:eastAsiaTheme="minorEastAsia"/>
+                <w:lang w:eastAsia="ko-KR"/>
+              </w:rPr>
+              <w:t xml:space="preserve">with </w:t>
+            </w:r>
+            <w:r>
+              <w:rPr>
+                <w:rFonts w:eastAsiaTheme="minorEastAsia"/>
+                <w:lang w:eastAsia="ko-KR"/>
+              </w:rPr>
+              <w:t>“</w:t>
+            </w:r>
+            <w:r>
+              <w:rPr>
+                <w:rFonts w:eastAsiaTheme="minorEastAsia"/>
+                <w:lang w:eastAsia="ko-KR"/>
+              </w:rPr>
+              <w:t>WARM</w:t>
+            </w:r>
+            <w:r>
+              <w:rPr>
+                <w:rFonts w:eastAsiaTheme="minorEastAsia"/>
+                <w:lang w:eastAsia="ko-KR"/>
+              </w:rPr>
+              <w:t>”</w:t>
+            </w:r>
+            <w:r>
+              <w:rPr>
+                <w:rFonts w:eastAsiaTheme="minorEastAsia"/>
+                <w:lang w:eastAsia="ko-KR"/>
+              </w:rPr>
+              <w:t xml:space="preserve"> as user input</w:t>
             </w:r>
           </w:p>
         </w:tc>
@@ -761,7 +1125,7 @@
                 <w:rFonts w:eastAsiaTheme="minorEastAsia"/>
                 <w:lang w:eastAsia="ko-KR"/>
               </w:rPr>
-              <w:t>COOL</w:t>
+              <w:t>WARM</w:t>
             </w:r>
           </w:p>
         </w:tc>
@@ -804,21 +1168,21 @@
                 <w:rFonts w:eastAsiaTheme="minorEastAsia"/>
                 <w:lang w:eastAsia="ko-KR"/>
               </w:rPr>
-              <w:t>Random</w:t>
-            </w:r>
-            <w:r>
-              <w:rPr>
-                <w:rFonts w:eastAsiaTheme="minorEastAsia"/>
-                <w:lang w:eastAsia="ko-KR"/>
-              </w:rPr>
-              <w:t>ly</w:t>
-            </w:r>
-            <w:r>
-              <w:rPr>
-                <w:rFonts w:eastAsiaTheme="minorEastAsia"/>
-                <w:lang w:eastAsia="ko-KR"/>
-              </w:rPr>
-              <w:t xml:space="preserve"> generated number is 30</w:t>
+              <w:t xml:space="preserve">Assuming </w:t>
+            </w:r>
+            <w:r>
+              <w:rPr>
+                <w:rFonts w:eastAsiaTheme="minorEastAsia"/>
+                <w:lang w:eastAsia="ko-KR"/>
+              </w:rPr>
+              <w:t>program random number is</w:t>
+            </w:r>
+            <w:r>
+              <w:rPr>
+                <w:rFonts w:eastAsiaTheme="minorEastAsia"/>
+                <w:lang w:eastAsia="ko-KR"/>
+              </w:rPr>
+              <w:t xml:space="preserve"> 30</w:t>
             </w:r>
           </w:p>
         </w:tc>
@@ -868,7 +1232,7 @@
                 <w:rFonts w:eastAsiaTheme="minorEastAsia"/>
                 <w:lang w:eastAsia="ko-KR"/>
               </w:rPr>
-              <w:t>should run without any error</w:t>
+              <w:t>should not display any error message as it is right input string</w:t>
             </w:r>
           </w:p>
         </w:tc>
@@ -909,6 +1273,20 @@
                 <w:lang w:eastAsia="ko-KR"/>
               </w:rPr>
             </w:pPr>
+            <w:r>
+              <w:rPr>
+                <w:rFonts w:eastAsiaTheme="minorEastAsia"/>
+                <w:lang w:eastAsia="ko-KR"/>
+              </w:rPr>
+              <w:t xml:space="preserve">Program </w:t>
+            </w:r>
+            <w:r>
+              <w:rPr>
+                <w:rFonts w:eastAsiaTheme="minorEastAsia"/>
+                <w:lang w:eastAsia="ko-KR"/>
+              </w:rPr>
+              <w:t>runs without any issue</w:t>
+            </w:r>
           </w:p>
         </w:tc>
       </w:tr>
@@ -950,17 +1328,10 @@
             </w:pPr>
             <w:r>
               <w:rPr>
-                <w:rFonts w:eastAsia="바탕"/>
-                <w:lang w:eastAsia="ko-KR"/>
-              </w:rPr>
-              <w:t>Test #</w:t>
-            </w:r>
-            <w:r>
-              <w:rPr>
-                <w:rFonts w:eastAsia="바탕"/>
-                <w:lang w:eastAsia="ko-KR"/>
-              </w:rPr>
-              <w:t>3</w:t>
+                <w:rFonts w:eastAsiaTheme="minorEastAsia"/>
+                <w:lang w:eastAsia="ko-KR"/>
+              </w:rPr>
+              <w:t>Test #4</w:t>
             </w:r>
           </w:p>
         </w:tc>
@@ -994,37 +1365,23 @@
             <w:pPr>
               <w:pStyle w:val="FormText"/>
               <w:rPr>
-                <w:rFonts w:eastAsia="바탕"/>
-                <w:lang w:eastAsia="ko-KR"/>
-              </w:rPr>
-            </w:pPr>
-            <w:r>
-              <w:rPr>
-                <w:rFonts w:eastAsiaTheme="minorEastAsia"/>
-                <w:lang w:eastAsia="ko-KR"/>
-              </w:rPr>
-              <w:t xml:space="preserve">To determine if </w:t>
-            </w:r>
-            <w:r>
-              <w:rPr>
-                <w:rFonts w:eastAsiaTheme="minorEastAsia"/>
-                <w:lang w:eastAsia="ko-KR"/>
-              </w:rPr>
-              <w:t xml:space="preserve">the program generates new random number when it gets </w:t>
-            </w:r>
-            <w:r>
-              <w:rPr>
-                <w:rFonts w:eastAsiaTheme="minorEastAsia"/>
-                <w:lang w:eastAsia="ko-KR"/>
-              </w:rPr>
-              <w:t>WARM</w:t>
-            </w:r>
-            <w:r>
-              <w:rPr>
-                <w:rFonts w:eastAsiaTheme="minorEastAsia"/>
-                <w:lang w:eastAsia="ko-KR"/>
-              </w:rPr>
-              <w:t xml:space="preserve"> input</w:t>
+                <w:rFonts w:eastAsiaTheme="minorEastAsia"/>
+                <w:lang w:eastAsia="ko-KR"/>
+              </w:rPr>
+            </w:pPr>
+            <w:r>
+              <w:rPr>
+                <w:rFonts w:eastAsiaTheme="minorEastAsia"/>
+                <w:lang w:eastAsia="ko-KR"/>
+              </w:rPr>
+              <w:t xml:space="preserve">To determine if the program </w:t>
+            </w:r>
+            <w:r>
+              <w:rPr>
+                <w:rFonts w:eastAsiaTheme="minorEastAsia"/>
+                <w:lang w:eastAsia="ko-KR"/>
+              </w:rPr>
+              <w:t>complains about user being liar</w:t>
             </w:r>
           </w:p>
         </w:tc>
@@ -1074,7 +1431,7 @@
                 <w:rFonts w:eastAsiaTheme="minorEastAsia"/>
                 <w:lang w:eastAsia="ko-KR"/>
               </w:rPr>
-              <w:t>WARM</w:t>
+              <w:t>HOT</w:t>
             </w:r>
           </w:p>
         </w:tc>
@@ -1117,21 +1474,7 @@
                 <w:rFonts w:eastAsiaTheme="minorEastAsia"/>
                 <w:lang w:eastAsia="ko-KR"/>
               </w:rPr>
-              <w:t>Random</w:t>
-            </w:r>
-            <w:r>
-              <w:rPr>
-                <w:rFonts w:eastAsiaTheme="minorEastAsia"/>
-                <w:lang w:eastAsia="ko-KR"/>
-              </w:rPr>
-              <w:t>ly</w:t>
-            </w:r>
-            <w:r>
-              <w:rPr>
-                <w:rFonts w:eastAsiaTheme="minorEastAsia"/>
-                <w:lang w:eastAsia="ko-KR"/>
-              </w:rPr>
-              <w:t xml:space="preserve"> generated number is 30</w:t>
+              <w:t>Program already tried every number between 0 ~ 10 and user still saying HOT when computer generated number is 1</w:t>
             </w:r>
           </w:p>
         </w:tc>
@@ -1174,14 +1517,21 @@
                 <w:rFonts w:eastAsiaTheme="minorEastAsia"/>
                 <w:lang w:eastAsia="ko-KR"/>
               </w:rPr>
-              <w:t xml:space="preserve">Program </w:t>
-            </w:r>
-            <w:r>
-              <w:rPr>
-                <w:rFonts w:eastAsiaTheme="minorEastAsia"/>
-                <w:lang w:eastAsia="ko-KR"/>
-              </w:rPr>
-              <w:t>should run without any error</w:t>
+              <w:t>Program displays “</w:t>
+            </w:r>
+            <w:r>
+              <w:rPr>
+                <w:rFonts w:eastAsiaTheme="minorEastAsia"/>
+                <w:lang w:eastAsia="ko-KR"/>
+              </w:rPr>
+              <w:t>YOU LIED TO ME</w:t>
+            </w:r>
+            <w:r>
+              <w:rPr>
+                <w:rFonts w:eastAsiaTheme="minorEastAsia"/>
+                <w:lang w:eastAsia="ko-KR"/>
+              </w:rPr>
+              <w:t>”</w:t>
             </w:r>
           </w:p>
         </w:tc>
@@ -1222,6 +1572,27 @@
                 <w:lang w:eastAsia="ko-KR"/>
               </w:rPr>
             </w:pPr>
+            <w:r>
+              <w:rPr>
+                <w:rFonts w:eastAsiaTheme="minorEastAsia"/>
+                <w:lang w:eastAsia="ko-KR"/>
+              </w:rPr>
+              <w:t>Program displays “</w:t>
+            </w:r>
+            <w:r>
+              <w:rPr>
+                <w:rFonts w:eastAsiaTheme="minorEastAsia"/>
+                <w:lang w:eastAsia="ko-KR"/>
+              </w:rPr>
+              <w:t>YOU LIED TO ME</w:t>
+            </w:r>
+            <w:r>
+              <w:rPr>
+                <w:rFonts w:eastAsiaTheme="minorEastAsia"/>
+                <w:lang w:eastAsia="ko-KR"/>
+              </w:rPr>
+              <w:t>”</w:t>
+            </w:r>
           </w:p>
         </w:tc>
       </w:tr>
@@ -1266,7 +1637,7 @@
                 <w:rFonts w:eastAsiaTheme="minorEastAsia"/>
                 <w:lang w:eastAsia="ko-KR"/>
               </w:rPr>
-              <w:t>Test #4</w:t>
+              <w:t>Test #5</w:t>
             </w:r>
           </w:p>
         </w:tc>
@@ -1309,28 +1680,30 @@
                 <w:rFonts w:eastAsiaTheme="minorEastAsia"/>
                 <w:lang w:eastAsia="ko-KR"/>
               </w:rPr>
-              <w:t xml:space="preserve">To determine if </w:t>
-            </w:r>
-            <w:r>
-              <w:rPr>
-                <w:rFonts w:eastAsiaTheme="minorEastAsia"/>
-                <w:lang w:eastAsia="ko-KR"/>
-              </w:rPr>
-              <w:t xml:space="preserve">the program generates new random number when it gets </w:t>
-            </w:r>
-            <w:r>
-              <w:rPr>
-                <w:rFonts w:eastAsiaTheme="minorEastAsia"/>
-                <w:lang w:eastAsia="ko-KR"/>
-              </w:rPr>
-              <w:t>HOT</w:t>
-            </w:r>
-            <w:r>
-              <w:rPr>
-                <w:rFonts w:eastAsiaTheme="minorEastAsia"/>
-                <w:lang w:eastAsia="ko-KR"/>
-              </w:rPr>
-              <w:t xml:space="preserve"> input</w:t>
+              <w:t xml:space="preserve">To determine if the program </w:t>
+            </w:r>
+            <w:r>
+              <w:rPr>
+                <w:rFonts w:eastAsiaTheme="minorEastAsia"/>
+                <w:lang w:eastAsia="ko-KR"/>
+              </w:rPr>
+              <w:t xml:space="preserve">correctly guesses </w:t>
+            </w:r>
+            <w:proofErr w:type="gramStart"/>
+            <w:r>
+              <w:rPr>
+                <w:rFonts w:eastAsiaTheme="minorEastAsia"/>
+                <w:lang w:eastAsia="ko-KR"/>
+              </w:rPr>
+              <w:t>users</w:t>
+            </w:r>
+            <w:proofErr w:type="gramEnd"/>
+            <w:r>
+              <w:rPr>
+                <w:rFonts w:eastAsiaTheme="minorEastAsia"/>
+                <w:lang w:eastAsia="ko-KR"/>
+              </w:rPr>
+              <w:t xml:space="preserve"> number and happy about it</w:t>
             </w:r>
           </w:p>
         </w:tc>
@@ -1380,7 +1753,7 @@
                 <w:rFonts w:eastAsiaTheme="minorEastAsia"/>
                 <w:lang w:eastAsia="ko-KR"/>
               </w:rPr>
-              <w:t>HOT</w:t>
+              <w:t>Correct</w:t>
             </w:r>
           </w:p>
         </w:tc>
@@ -1423,608 +1796,7 @@
                 <w:rFonts w:eastAsiaTheme="minorEastAsia"/>
                 <w:lang w:eastAsia="ko-KR"/>
               </w:rPr>
-              <w:t>Random</w:t>
-            </w:r>
-            <w:r>
-              <w:rPr>
-                <w:rFonts w:eastAsiaTheme="minorEastAsia"/>
-                <w:lang w:eastAsia="ko-KR"/>
-              </w:rPr>
-              <w:t>ly</w:t>
-            </w:r>
-            <w:r>
-              <w:rPr>
-                <w:rFonts w:eastAsiaTheme="minorEastAsia"/>
-                <w:lang w:eastAsia="ko-KR"/>
-              </w:rPr>
-              <w:t xml:space="preserve"> generated number is 30</w:t>
-            </w:r>
-          </w:p>
-        </w:tc>
-      </w:tr>
-      <w:tr>
-        <w:trPr>
-          <w:cantSplit/>
-        </w:trPr>
-        <w:tc>
-          <w:tcPr>
-            <w:tcW w:w="2268" w:type="dxa"/>
-          </w:tcPr>
-          <w:p>
-            <w:pPr>
-              <w:pStyle w:val="FormText"/>
-            </w:pPr>
-            <w:r>
-              <w:t>Expected Results</w:t>
-            </w:r>
-          </w:p>
-        </w:tc>
-        <w:tc>
-          <w:tcPr>
-            <w:tcW w:w="6480" w:type="dxa"/>
-            <w:tcBorders>
-              <w:top w:val="single" w:sz="4" w:space="0" w:color="auto"/>
-              <w:bottom w:val="single" w:sz="4" w:space="0" w:color="auto"/>
-            </w:tcBorders>
-          </w:tcPr>
-          <w:p>
-            <w:pPr>
-              <w:pStyle w:val="FormText"/>
-              <w:rPr>
-                <w:rFonts w:eastAsiaTheme="minorEastAsia"/>
-                <w:lang w:eastAsia="ko-KR"/>
-              </w:rPr>
-            </w:pPr>
-            <w:r>
-              <w:rPr>
-                <w:rFonts w:eastAsiaTheme="minorEastAsia"/>
-                <w:lang w:eastAsia="ko-KR"/>
-              </w:rPr>
-              <w:t xml:space="preserve">Program </w:t>
-            </w:r>
-            <w:r>
-              <w:rPr>
-                <w:rFonts w:eastAsiaTheme="minorEastAsia"/>
-                <w:lang w:eastAsia="ko-KR"/>
-              </w:rPr>
-              <w:t>should run without any error</w:t>
-            </w:r>
-          </w:p>
-        </w:tc>
-      </w:tr>
-      <w:tr>
-        <w:trPr>
-          <w:cantSplit/>
-        </w:trPr>
-        <w:tc>
-          <w:tcPr>
-            <w:tcW w:w="2268" w:type="dxa"/>
-            <w:tcBorders>
-              <w:bottom w:val="single" w:sz="4" w:space="0" w:color="auto"/>
-            </w:tcBorders>
-          </w:tcPr>
-          <w:p>
-            <w:pPr>
-              <w:pStyle w:val="FormText"/>
-            </w:pPr>
-            <w:r>
-              <w:t>Actual Results</w:t>
-            </w:r>
-          </w:p>
-        </w:tc>
-        <w:tc>
-          <w:tcPr>
-            <w:tcW w:w="6480" w:type="dxa"/>
-            <w:tcBorders>
-              <w:top w:val="single" w:sz="4" w:space="0" w:color="auto"/>
-              <w:bottom w:val="single" w:sz="4" w:space="0" w:color="auto"/>
-            </w:tcBorders>
-          </w:tcPr>
-          <w:p>
-            <w:pPr>
-              <w:pStyle w:val="FormText"/>
-              <w:rPr>
-                <w:rFonts w:eastAsiaTheme="minorEastAsia"/>
-                <w:lang w:eastAsia="ko-KR"/>
-              </w:rPr>
-            </w:pPr>
-          </w:p>
-        </w:tc>
-      </w:tr>
-      <w:tr>
-        <w:trPr>
-          <w:cantSplit/>
-        </w:trPr>
-        <w:tc>
-          <w:tcPr>
-            <w:tcW w:w="2268" w:type="dxa"/>
-            <w:tcBorders>
-              <w:top w:val="single" w:sz="4" w:space="0" w:color="auto"/>
-            </w:tcBorders>
-          </w:tcPr>
-          <w:p>
-            <w:pPr>
-              <w:pStyle w:val="FormText"/>
-            </w:pPr>
-            <w:r>
-              <w:t>Test Name/Number</w:t>
-            </w:r>
-          </w:p>
-        </w:tc>
-        <w:tc>
-          <w:tcPr>
-            <w:tcW w:w="6480" w:type="dxa"/>
-            <w:tcBorders>
-              <w:top w:val="single" w:sz="4" w:space="0" w:color="auto"/>
-              <w:bottom w:val="single" w:sz="4" w:space="0" w:color="auto"/>
-            </w:tcBorders>
-          </w:tcPr>
-          <w:p>
-            <w:pPr>
-              <w:pStyle w:val="FormText"/>
-              <w:rPr>
-                <w:rFonts w:eastAsiaTheme="minorEastAsia"/>
-                <w:lang w:eastAsia="ko-KR"/>
-              </w:rPr>
-            </w:pPr>
-            <w:r>
-              <w:rPr>
-                <w:rFonts w:eastAsiaTheme="minorEastAsia"/>
-                <w:lang w:eastAsia="ko-KR"/>
-              </w:rPr>
-              <w:t>Test #5</w:t>
-            </w:r>
-          </w:p>
-        </w:tc>
-      </w:tr>
-      <w:tr>
-        <w:trPr>
-          <w:cantSplit/>
-        </w:trPr>
-        <w:tc>
-          <w:tcPr>
-            <w:tcW w:w="2268" w:type="dxa"/>
-          </w:tcPr>
-          <w:p>
-            <w:pPr>
-              <w:pStyle w:val="FormText"/>
-            </w:pPr>
-            <w:r>
-              <w:t>Test Objective</w:t>
-            </w:r>
-          </w:p>
-        </w:tc>
-        <w:tc>
-          <w:tcPr>
-            <w:tcW w:w="6480" w:type="dxa"/>
-            <w:tcBorders>
-              <w:top w:val="single" w:sz="4" w:space="0" w:color="auto"/>
-              <w:bottom w:val="single" w:sz="4" w:space="0" w:color="auto"/>
-            </w:tcBorders>
-          </w:tcPr>
-          <w:p>
-            <w:pPr>
-              <w:pStyle w:val="FormText"/>
-              <w:rPr>
-                <w:rFonts w:eastAsiaTheme="minorEastAsia"/>
-                <w:lang w:eastAsia="ko-KR"/>
-              </w:rPr>
-            </w:pPr>
-            <w:r>
-              <w:rPr>
-                <w:rFonts w:eastAsiaTheme="minorEastAsia"/>
-                <w:lang w:eastAsia="ko-KR"/>
-              </w:rPr>
-              <w:t xml:space="preserve">To determine if the program </w:t>
-            </w:r>
-            <w:r>
-              <w:rPr>
-                <w:rFonts w:eastAsiaTheme="minorEastAsia"/>
-                <w:lang w:eastAsia="ko-KR"/>
-              </w:rPr>
-              <w:t xml:space="preserve">responses </w:t>
-            </w:r>
-            <w:r>
-              <w:rPr>
-                <w:rFonts w:eastAsiaTheme="minorEastAsia"/>
-                <w:lang w:eastAsia="ko-KR"/>
-              </w:rPr>
-              <w:t>I</w:t>
-            </w:r>
-            <w:r>
-              <w:rPr>
-                <w:rFonts w:eastAsiaTheme="minorEastAsia"/>
-                <w:lang w:eastAsia="ko-KR"/>
-              </w:rPr>
-              <w:t xml:space="preserve"> got in </w:t>
-            </w:r>
-            <w:proofErr w:type="spellStart"/>
-            <w:r>
-              <w:rPr>
-                <w:rFonts w:eastAsiaTheme="minorEastAsia"/>
-                <w:lang w:eastAsia="ko-KR"/>
-              </w:rPr>
-              <w:t>in n</w:t>
-            </w:r>
-            <w:proofErr w:type="spellEnd"/>
-            <w:r>
-              <w:rPr>
-                <w:rFonts w:eastAsiaTheme="minorEastAsia"/>
-                <w:lang w:eastAsia="ko-KR"/>
-              </w:rPr>
-              <w:t xml:space="preserve"> trials</w:t>
-            </w:r>
-            <w:r>
-              <w:rPr>
-                <w:rFonts w:eastAsiaTheme="minorEastAsia"/>
-                <w:lang w:eastAsia="ko-KR"/>
-              </w:rPr>
-              <w:t xml:space="preserve"> after user puts Correct</w:t>
-            </w:r>
-          </w:p>
-        </w:tc>
-      </w:tr>
-      <w:tr>
-        <w:trPr>
-          <w:cantSplit/>
-        </w:trPr>
-        <w:tc>
-          <w:tcPr>
-            <w:tcW w:w="2268" w:type="dxa"/>
-          </w:tcPr>
-          <w:p>
-            <w:pPr>
-              <w:pStyle w:val="FormText"/>
-            </w:pPr>
-            <w:r>
-              <w:t>Test Description</w:t>
-            </w:r>
-          </w:p>
-        </w:tc>
-        <w:tc>
-          <w:tcPr>
-            <w:tcW w:w="6480" w:type="dxa"/>
-            <w:tcBorders>
-              <w:top w:val="single" w:sz="4" w:space="0" w:color="auto"/>
-              <w:bottom w:val="single" w:sz="4" w:space="0" w:color="auto"/>
-            </w:tcBorders>
-          </w:tcPr>
-          <w:p>
-            <w:pPr>
-              <w:pStyle w:val="FormText"/>
-              <w:rPr>
-                <w:rFonts w:eastAsiaTheme="minorEastAsia"/>
-                <w:lang w:eastAsia="ko-KR"/>
-              </w:rPr>
-            </w:pPr>
-            <w:r>
-              <w:rPr>
-                <w:rFonts w:eastAsiaTheme="minorEastAsia"/>
-                <w:lang w:eastAsia="ko-KR"/>
-              </w:rPr>
-              <w:t xml:space="preserve">User enters input value: </w:t>
-            </w:r>
-            <w:r>
-              <w:rPr>
-                <w:rFonts w:eastAsiaTheme="minorEastAsia"/>
-                <w:lang w:eastAsia="ko-KR"/>
-              </w:rPr>
-              <w:t>Correct</w:t>
-            </w:r>
-          </w:p>
-        </w:tc>
-      </w:tr>
-      <w:tr>
-        <w:trPr>
-          <w:cantSplit/>
-        </w:trPr>
-        <w:tc>
-          <w:tcPr>
-            <w:tcW w:w="2268" w:type="dxa"/>
-          </w:tcPr>
-          <w:p>
-            <w:pPr>
-              <w:pStyle w:val="FormText"/>
-            </w:pPr>
-            <w:r>
-              <w:t>Test Conditions</w:t>
-            </w:r>
-          </w:p>
-        </w:tc>
-        <w:tc>
-          <w:tcPr>
-            <w:tcW w:w="6480" w:type="dxa"/>
-            <w:tcBorders>
-              <w:top w:val="single" w:sz="4" w:space="0" w:color="auto"/>
-              <w:bottom w:val="single" w:sz="4" w:space="0" w:color="auto"/>
-            </w:tcBorders>
-          </w:tcPr>
-          <w:p>
-            <w:pPr>
-              <w:pStyle w:val="FormText"/>
-              <w:rPr>
-                <w:rFonts w:eastAsiaTheme="minorEastAsia"/>
-                <w:lang w:eastAsia="ko-KR"/>
-              </w:rPr>
-            </w:pPr>
-            <w:r>
-              <w:rPr>
-                <w:rFonts w:eastAsiaTheme="minorEastAsia"/>
-                <w:lang w:eastAsia="ko-KR"/>
-              </w:rPr>
-              <w:t>Randomly generated number is 60</w:t>
-            </w:r>
-          </w:p>
-        </w:tc>
-      </w:tr>
-      <w:tr>
-        <w:trPr>
-          <w:cantSplit/>
-        </w:trPr>
-        <w:tc>
-          <w:tcPr>
-            <w:tcW w:w="2268" w:type="dxa"/>
-          </w:tcPr>
-          <w:p>
-            <w:pPr>
-              <w:pStyle w:val="FormText"/>
-            </w:pPr>
-            <w:r>
-              <w:t>Expected Results</w:t>
-            </w:r>
-          </w:p>
-        </w:tc>
-        <w:tc>
-          <w:tcPr>
-            <w:tcW w:w="6480" w:type="dxa"/>
-            <w:tcBorders>
-              <w:top w:val="single" w:sz="4" w:space="0" w:color="auto"/>
-              <w:bottom w:val="single" w:sz="4" w:space="0" w:color="auto"/>
-            </w:tcBorders>
-          </w:tcPr>
-          <w:p>
-            <w:pPr>
-              <w:pStyle w:val="FormText"/>
-              <w:rPr>
-                <w:rFonts w:eastAsiaTheme="minorEastAsia"/>
-                <w:lang w:eastAsia="ko-KR"/>
-              </w:rPr>
-            </w:pPr>
-            <w:r>
-              <w:rPr>
-                <w:rFonts w:eastAsiaTheme="minorEastAsia"/>
-                <w:lang w:eastAsia="ko-KR"/>
-              </w:rPr>
-              <w:t>Program displays “</w:t>
-            </w:r>
-            <w:r>
-              <w:rPr>
-                <w:rFonts w:eastAsiaTheme="minorEastAsia"/>
-                <w:lang w:eastAsia="ko-KR"/>
-              </w:rPr>
-              <w:t xml:space="preserve">You got it in 1 </w:t>
-            </w:r>
-            <w:proofErr w:type="gramStart"/>
-            <w:r>
-              <w:rPr>
-                <w:rFonts w:eastAsiaTheme="minorEastAsia"/>
-                <w:lang w:eastAsia="ko-KR"/>
-              </w:rPr>
-              <w:t>trials</w:t>
-            </w:r>
-            <w:proofErr w:type="gramEnd"/>
-            <w:r>
-              <w:rPr>
-                <w:rFonts w:eastAsiaTheme="minorEastAsia"/>
-                <w:lang w:eastAsia="ko-KR"/>
-              </w:rPr>
-              <w:t xml:space="preserve"> !”</w:t>
-            </w:r>
-          </w:p>
-        </w:tc>
-      </w:tr>
-      <w:tr>
-        <w:trPr>
-          <w:cantSplit/>
-        </w:trPr>
-        <w:tc>
-          <w:tcPr>
-            <w:tcW w:w="2268" w:type="dxa"/>
-            <w:tcBorders>
-              <w:bottom w:val="single" w:sz="4" w:space="0" w:color="auto"/>
-            </w:tcBorders>
-          </w:tcPr>
-          <w:p>
-            <w:pPr>
-              <w:pStyle w:val="FormText"/>
-            </w:pPr>
-            <w:r>
-              <w:t>Actual Results</w:t>
-            </w:r>
-          </w:p>
-        </w:tc>
-        <w:tc>
-          <w:tcPr>
-            <w:tcW w:w="6480" w:type="dxa"/>
-            <w:tcBorders>
-              <w:top w:val="single" w:sz="4" w:space="0" w:color="auto"/>
-              <w:bottom w:val="single" w:sz="4" w:space="0" w:color="auto"/>
-            </w:tcBorders>
-          </w:tcPr>
-          <w:p>
-            <w:pPr>
-              <w:pStyle w:val="FormText"/>
-              <w:rPr>
-                <w:rFonts w:eastAsiaTheme="minorEastAsia"/>
-                <w:lang w:eastAsia="ko-KR"/>
-              </w:rPr>
-            </w:pPr>
-          </w:p>
-        </w:tc>
-      </w:tr>
-      <w:tr>
-        <w:trPr>
-          <w:cantSplit/>
-        </w:trPr>
-        <w:tc>
-          <w:tcPr>
-            <w:tcW w:w="2268" w:type="dxa"/>
-            <w:tcBorders>
-              <w:top w:val="single" w:sz="4" w:space="0" w:color="auto"/>
-            </w:tcBorders>
-          </w:tcPr>
-          <w:p>
-            <w:pPr>
-              <w:pStyle w:val="FormText"/>
-            </w:pPr>
-            <w:r>
-              <w:t>Test Name/Number</w:t>
-            </w:r>
-          </w:p>
-        </w:tc>
-        <w:tc>
-          <w:tcPr>
-            <w:tcW w:w="6480" w:type="dxa"/>
-            <w:tcBorders>
-              <w:top w:val="single" w:sz="4" w:space="0" w:color="auto"/>
-              <w:bottom w:val="single" w:sz="4" w:space="0" w:color="auto"/>
-            </w:tcBorders>
-          </w:tcPr>
-          <w:p>
-            <w:pPr>
-              <w:pStyle w:val="FormText"/>
-              <w:rPr>
-                <w:rFonts w:eastAsiaTheme="minorEastAsia"/>
-                <w:lang w:eastAsia="ko-KR"/>
-              </w:rPr>
-            </w:pPr>
-            <w:r>
-              <w:rPr>
-                <w:rFonts w:eastAsiaTheme="minorEastAsia"/>
-                <w:lang w:eastAsia="ko-KR"/>
-              </w:rPr>
-              <w:t>Test #6</w:t>
-            </w:r>
-          </w:p>
-        </w:tc>
-      </w:tr>
-      <w:tr>
-        <w:trPr>
-          <w:cantSplit/>
-        </w:trPr>
-        <w:tc>
-          <w:tcPr>
-            <w:tcW w:w="2268" w:type="dxa"/>
-          </w:tcPr>
-          <w:p>
-            <w:pPr>
-              <w:pStyle w:val="FormText"/>
-            </w:pPr>
-            <w:r>
-              <w:t>Test Objective</w:t>
-            </w:r>
-          </w:p>
-        </w:tc>
-        <w:tc>
-          <w:tcPr>
-            <w:tcW w:w="6480" w:type="dxa"/>
-            <w:tcBorders>
-              <w:top w:val="single" w:sz="4" w:space="0" w:color="auto"/>
-              <w:bottom w:val="single" w:sz="4" w:space="0" w:color="auto"/>
-            </w:tcBorders>
-          </w:tcPr>
-          <w:p>
-            <w:pPr>
-              <w:pStyle w:val="FormText"/>
-              <w:rPr>
-                <w:rFonts w:eastAsiaTheme="minorEastAsia"/>
-                <w:lang w:eastAsia="ko-KR"/>
-              </w:rPr>
-            </w:pPr>
-            <w:r>
-              <w:rPr>
-                <w:rFonts w:eastAsiaTheme="minorEastAsia"/>
-                <w:lang w:eastAsia="ko-KR"/>
-              </w:rPr>
-              <w:t xml:space="preserve">To determine if </w:t>
-            </w:r>
-            <w:r>
-              <w:rPr>
-                <w:rFonts w:eastAsiaTheme="minorEastAsia"/>
-                <w:lang w:eastAsia="ko-KR"/>
-              </w:rPr>
-              <w:t>the program responses “</w:t>
-            </w:r>
-            <w:r>
-              <w:rPr>
-                <w:rFonts w:eastAsiaTheme="minorEastAsia"/>
-                <w:lang w:eastAsia="ko-KR"/>
-              </w:rPr>
-              <w:t>Invalid input string, try to put right one from “COLD”, “COOL</w:t>
-            </w:r>
-            <w:r>
-              <w:rPr>
-                <w:rFonts w:eastAsiaTheme="minorEastAsia"/>
-                <w:lang w:eastAsia="ko-KR"/>
-              </w:rPr>
-              <w:t>”</w:t>
-            </w:r>
-            <w:r>
-              <w:rPr>
-                <w:rFonts w:eastAsiaTheme="minorEastAsia"/>
-                <w:lang w:eastAsia="ko-KR"/>
-              </w:rPr>
-              <w:t>, “WARM”, “HOT” or “Correct”</w:t>
-            </w:r>
-          </w:p>
-        </w:tc>
-      </w:tr>
-      <w:tr>
-        <w:trPr>
-          <w:cantSplit/>
-        </w:trPr>
-        <w:tc>
-          <w:tcPr>
-            <w:tcW w:w="2268" w:type="dxa"/>
-          </w:tcPr>
-          <w:p>
-            <w:pPr>
-              <w:pStyle w:val="FormText"/>
-            </w:pPr>
-            <w:r>
-              <w:t>Test Description</w:t>
-            </w:r>
-          </w:p>
-        </w:tc>
-        <w:tc>
-          <w:tcPr>
-            <w:tcW w:w="6480" w:type="dxa"/>
-            <w:tcBorders>
-              <w:top w:val="single" w:sz="4" w:space="0" w:color="auto"/>
-              <w:bottom w:val="single" w:sz="4" w:space="0" w:color="auto"/>
-            </w:tcBorders>
-          </w:tcPr>
-          <w:p>
-            <w:pPr>
-              <w:pStyle w:val="FormText"/>
-              <w:rPr>
-                <w:rFonts w:eastAsiaTheme="minorEastAsia"/>
-                <w:lang w:eastAsia="ko-KR"/>
-              </w:rPr>
-            </w:pPr>
-            <w:r>
-              <w:rPr>
-                <w:rFonts w:eastAsiaTheme="minorEastAsia"/>
-                <w:lang w:eastAsia="ko-KR"/>
-              </w:rPr>
-              <w:t xml:space="preserve">User is </w:t>
-            </w:r>
-            <w:r>
-              <w:rPr>
-                <w:rFonts w:eastAsiaTheme="minorEastAsia"/>
-                <w:lang w:eastAsia="ko-KR"/>
-              </w:rPr>
-              <w:t>putting eheheheheh</w:t>
+              <w:t>This is computer’s second try, it guessed before but wasn’t the right one</w:t>
             </w:r>
             <w:bookmarkStart w:id="0" w:name="_GoBack"/>
             <w:bookmarkEnd w:id="0"/>
@@ -2044,7 +1816,7 @@
               <w:pStyle w:val="FormText"/>
             </w:pPr>
             <w:r>
-              <w:t>Test Conditions</w:t>
+              <w:t>Expected Results</w:t>
             </w:r>
           </w:p>
         </w:tc>
@@ -2069,7 +1841,58 @@
                 <w:rFonts w:eastAsiaTheme="minorEastAsia"/>
                 <w:lang w:eastAsia="ko-KR"/>
               </w:rPr>
-              <w:t>None</w:t>
+              <w:t>Program displays “</w:t>
+            </w:r>
+            <w:r>
+              <w:rPr>
+                <w:rFonts w:eastAsiaTheme="minorEastAsia"/>
+                <w:lang w:eastAsia="ko-KR"/>
+              </w:rPr>
+              <w:t>I</w:t>
+            </w:r>
+            <w:r>
+              <w:rPr>
+                <w:rFonts w:eastAsiaTheme="minorEastAsia"/>
+                <w:lang w:eastAsia="ko-KR"/>
+              </w:rPr>
+              <w:t xml:space="preserve"> got it in </w:t>
+            </w:r>
+            <w:r>
+              <w:rPr>
+                <w:rFonts w:eastAsiaTheme="minorEastAsia"/>
+                <w:lang w:eastAsia="ko-KR"/>
+              </w:rPr>
+              <w:t>2</w:t>
+            </w:r>
+            <w:r>
+              <w:rPr>
+                <w:rFonts w:eastAsiaTheme="minorEastAsia"/>
+                <w:lang w:eastAsia="ko-KR"/>
+              </w:rPr>
+              <w:t xml:space="preserve"> </w:t>
+            </w:r>
+            <w:proofErr w:type="gramStart"/>
+            <w:r>
+              <w:rPr>
+                <w:rFonts w:eastAsiaTheme="minorEastAsia"/>
+                <w:lang w:eastAsia="ko-KR"/>
+              </w:rPr>
+              <w:t>trials !</w:t>
+            </w:r>
+            <w:proofErr w:type="gramEnd"/>
+            <w:r>
+              <w:rPr>
+                <w:rFonts w:eastAsiaTheme="minorEastAsia"/>
+                <w:lang w:eastAsia="ko-KR"/>
+              </w:rPr>
+              <w:t xml:space="preserve"> WOOHOO !!!</w:t>
+            </w:r>
+            <w:r>
+              <w:rPr>
+                <w:rFonts w:eastAsiaTheme="minorEastAsia"/>
+                <w:lang w:eastAsia="ko-KR"/>
+              </w:rPr>
+              <w:t>”</w:t>
             </w:r>
           </w:p>
         </w:tc>
@@ -2081,13 +1904,16 @@
         <w:tc>
           <w:tcPr>
             <w:tcW w:w="2268" w:type="dxa"/>
-          </w:tcPr>
-          <w:p>
-            <w:pPr>
-              <w:pStyle w:val="FormText"/>
-            </w:pPr>
-            <w:r>
-              <w:t>Expected Results</w:t>
+            <w:tcBorders>
+              <w:bottom w:val="single" w:sz="4" w:space="0" w:color="auto"/>
+            </w:tcBorders>
+          </w:tcPr>
+          <w:p>
+            <w:pPr>
+              <w:pStyle w:val="FormText"/>
+            </w:pPr>
+            <w:r>
+              <w:t>Actual Results</w:t>
             </w:r>
           </w:p>
         </w:tc>
@@ -2112,663 +1938,56 @@
                 <w:rFonts w:eastAsiaTheme="minorEastAsia"/>
                 <w:lang w:eastAsia="ko-KR"/>
               </w:rPr>
-              <w:t>Program displays “Invalid Try, please put integer value in to guess”</w:t>
-            </w:r>
-          </w:p>
-        </w:tc>
-      </w:tr>
-      <w:tr>
-        <w:trPr>
-          <w:cantSplit/>
-        </w:trPr>
-        <w:tc>
-          <w:tcPr>
-            <w:tcW w:w="2268" w:type="dxa"/>
-          </w:tcPr>
-          <w:p>
-            <w:pPr>
-              <w:pStyle w:val="FormText"/>
-            </w:pPr>
-            <w:r>
-              <w:t>Actual Results</w:t>
-            </w:r>
-          </w:p>
-        </w:tc>
-        <w:tc>
-          <w:tcPr>
-            <w:tcW w:w="6480" w:type="dxa"/>
-            <w:tcBorders>
-              <w:top w:val="single" w:sz="4" w:space="0" w:color="auto"/>
-              <w:bottom w:val="single" w:sz="4" w:space="0" w:color="auto"/>
-            </w:tcBorders>
-          </w:tcPr>
-          <w:p>
-            <w:pPr>
-              <w:pStyle w:val="FormText"/>
-              <w:rPr>
-                <w:rFonts w:eastAsiaTheme="minorEastAsia"/>
-                <w:lang w:eastAsia="ko-KR"/>
-              </w:rPr>
-            </w:pPr>
-            <w:r>
-              <w:rPr>
-                <w:rFonts w:eastAsiaTheme="minorEastAsia"/>
-                <w:lang w:eastAsia="ko-KR"/>
-              </w:rPr>
-              <w:t>Program displays “Invalid Try, please put integer value in to guess”</w:t>
-            </w:r>
-          </w:p>
-          <w:p>
-            <w:pPr>
-              <w:pStyle w:val="FormText"/>
-              <w:rPr>
-                <w:rFonts w:eastAsiaTheme="minorEastAsia"/>
-                <w:lang w:eastAsia="ko-KR"/>
-              </w:rPr>
-            </w:pPr>
+              <w:t>Program displays “</w:t>
+            </w:r>
+            <w:r>
+              <w:rPr>
+                <w:rFonts w:eastAsiaTheme="minorEastAsia"/>
+                <w:lang w:eastAsia="ko-KR"/>
+              </w:rPr>
+              <w:t xml:space="preserve">I got it in </w:t>
+            </w:r>
+            <w:r>
+              <w:rPr>
+                <w:rFonts w:eastAsiaTheme="minorEastAsia"/>
+                <w:lang w:eastAsia="ko-KR"/>
+              </w:rPr>
+              <w:t>2</w:t>
+            </w:r>
+            <w:r>
+              <w:rPr>
+                <w:rFonts w:eastAsiaTheme="minorEastAsia"/>
+                <w:lang w:eastAsia="ko-KR"/>
+              </w:rPr>
+              <w:t xml:space="preserve"> </w:t>
+            </w:r>
+            <w:proofErr w:type="gramStart"/>
+            <w:r>
+              <w:rPr>
+                <w:rFonts w:eastAsiaTheme="minorEastAsia"/>
+                <w:lang w:eastAsia="ko-KR"/>
+              </w:rPr>
+              <w:t>trials !</w:t>
+            </w:r>
+            <w:proofErr w:type="gramEnd"/>
+            <w:r>
+              <w:rPr>
+                <w:rFonts w:eastAsiaTheme="minorEastAsia"/>
+                <w:lang w:eastAsia="ko-KR"/>
+              </w:rPr>
+              <w:t xml:space="preserve"> WOOHOO !!!</w:t>
+            </w:r>
+            <w:r>
+              <w:rPr>
+                <w:rFonts w:eastAsiaTheme="minorEastAsia"/>
+                <w:lang w:eastAsia="ko-KR"/>
+              </w:rPr>
+              <w:t>”</w:t>
+            </w:r>
           </w:p>
         </w:tc>
       </w:tr>
     </w:tbl>
-    <w:p>
-      <w:r>
-        <w:br w:type="page"/>
-      </w:r>
-    </w:p>
-    <w:tbl>
-      <w:tblPr>
-        <w:tblW w:w="8748" w:type="dxa"/>
-        <w:tblBorders>
-          <w:top w:val="single" w:sz="4" w:space="0" w:color="auto"/>
-          <w:left w:val="single" w:sz="4" w:space="0" w:color="auto"/>
-          <w:bottom w:val="single" w:sz="4" w:space="0" w:color="auto"/>
-          <w:right w:val="single" w:sz="4" w:space="0" w:color="auto"/>
-        </w:tblBorders>
-        <w:tblLayout w:type="fixed"/>
-        <w:tblLook w:val="0000" w:firstRow="0" w:lastRow="0" w:firstColumn="0" w:lastColumn="0" w:noHBand="0" w:noVBand="0"/>
-      </w:tblPr>
-      <w:tblGrid>
-        <w:gridCol w:w="2268"/>
-        <w:gridCol w:w="6480"/>
-      </w:tblGrid>
-      <w:tr>
-        <w:trPr>
-          <w:cantSplit/>
-        </w:trPr>
-        <w:tc>
-          <w:tcPr>
-            <w:tcW w:w="2268" w:type="dxa"/>
-          </w:tcPr>
-          <w:p>
-            <w:pPr>
-              <w:pStyle w:val="FormText"/>
-            </w:pPr>
-            <w:r>
-              <w:lastRenderedPageBreak/>
-              <w:t>Test Name/Number</w:t>
-            </w:r>
-          </w:p>
-        </w:tc>
-        <w:tc>
-          <w:tcPr>
-            <w:tcW w:w="6480" w:type="dxa"/>
-            <w:tcBorders>
-              <w:top w:val="single" w:sz="4" w:space="0" w:color="auto"/>
-              <w:bottom w:val="single" w:sz="4" w:space="0" w:color="auto"/>
-            </w:tcBorders>
-          </w:tcPr>
-          <w:p>
-            <w:pPr>
-              <w:pStyle w:val="FormText"/>
-              <w:rPr>
-                <w:rFonts w:eastAsiaTheme="minorEastAsia"/>
-                <w:lang w:eastAsia="ko-KR"/>
-              </w:rPr>
-            </w:pPr>
-            <w:r>
-              <w:rPr>
-                <w:rFonts w:eastAsiaTheme="minorEastAsia"/>
-                <w:lang w:eastAsia="ko-KR"/>
-              </w:rPr>
-              <w:t>Test #</w:t>
-            </w:r>
-            <w:r>
-              <w:rPr>
-                <w:rFonts w:eastAsiaTheme="minorEastAsia"/>
-                <w:lang w:eastAsia="ko-KR"/>
-              </w:rPr>
-              <w:t>7</w:t>
-            </w:r>
-          </w:p>
-        </w:tc>
-      </w:tr>
-      <w:tr>
-        <w:trPr>
-          <w:cantSplit/>
-        </w:trPr>
-        <w:tc>
-          <w:tcPr>
-            <w:tcW w:w="2268" w:type="dxa"/>
-          </w:tcPr>
-          <w:p>
-            <w:pPr>
-              <w:pStyle w:val="FormText"/>
-            </w:pPr>
-            <w:r>
-              <w:t>Test Objective</w:t>
-            </w:r>
-          </w:p>
-        </w:tc>
-        <w:tc>
-          <w:tcPr>
-            <w:tcW w:w="6480" w:type="dxa"/>
-            <w:tcBorders>
-              <w:top w:val="single" w:sz="4" w:space="0" w:color="auto"/>
-              <w:bottom w:val="single" w:sz="4" w:space="0" w:color="auto"/>
-            </w:tcBorders>
-          </w:tcPr>
-          <w:p>
-            <w:pPr>
-              <w:pStyle w:val="FormText"/>
-              <w:rPr>
-                <w:rFonts w:eastAsiaTheme="minorEastAsia"/>
-                <w:lang w:eastAsia="ko-KR"/>
-              </w:rPr>
-            </w:pPr>
-            <w:r>
-              <w:rPr>
-                <w:rFonts w:eastAsiaTheme="minorEastAsia"/>
-                <w:lang w:eastAsia="ko-KR"/>
-              </w:rPr>
-              <w:t xml:space="preserve">To determine if the program </w:t>
-            </w:r>
-            <w:r>
-              <w:rPr>
-                <w:rFonts w:eastAsiaTheme="minorEastAsia"/>
-                <w:lang w:eastAsia="ko-KR"/>
-              </w:rPr>
-              <w:t>tells user that randomly generated number is between 0 and 99</w:t>
-            </w:r>
-          </w:p>
-        </w:tc>
-      </w:tr>
-      <w:tr>
-        <w:trPr>
-          <w:cantSplit/>
-        </w:trPr>
-        <w:tc>
-          <w:tcPr>
-            <w:tcW w:w="2268" w:type="dxa"/>
-          </w:tcPr>
-          <w:p>
-            <w:pPr>
-              <w:pStyle w:val="FormText"/>
-            </w:pPr>
-            <w:r>
-              <w:t>Test Description</w:t>
-            </w:r>
-          </w:p>
-        </w:tc>
-        <w:tc>
-          <w:tcPr>
-            <w:tcW w:w="6480" w:type="dxa"/>
-            <w:tcBorders>
-              <w:top w:val="single" w:sz="4" w:space="0" w:color="auto"/>
-              <w:bottom w:val="single" w:sz="4" w:space="0" w:color="auto"/>
-            </w:tcBorders>
-          </w:tcPr>
-          <w:p>
-            <w:pPr>
-              <w:pStyle w:val="FormText"/>
-              <w:rPr>
-                <w:rFonts w:eastAsiaTheme="minorEastAsia"/>
-                <w:lang w:eastAsia="ko-KR"/>
-              </w:rPr>
-            </w:pPr>
-            <w:r>
-              <w:rPr>
-                <w:rFonts w:eastAsiaTheme="minorEastAsia"/>
-                <w:lang w:eastAsia="ko-KR"/>
-              </w:rPr>
-              <w:t xml:space="preserve">User is trying to type the </w:t>
-            </w:r>
-            <w:r>
-              <w:rPr>
-                <w:rFonts w:eastAsiaTheme="minorEastAsia"/>
-                <w:lang w:eastAsia="ko-KR"/>
-              </w:rPr>
-              <w:t>number that is bigger than 99 or less than 0</w:t>
-            </w:r>
-          </w:p>
-        </w:tc>
-      </w:tr>
-      <w:tr>
-        <w:trPr>
-          <w:cantSplit/>
-        </w:trPr>
-        <w:tc>
-          <w:tcPr>
-            <w:tcW w:w="2268" w:type="dxa"/>
-          </w:tcPr>
-          <w:p>
-            <w:pPr>
-              <w:pStyle w:val="FormText"/>
-            </w:pPr>
-            <w:r>
-              <w:t>Test Conditions</w:t>
-            </w:r>
-          </w:p>
-        </w:tc>
-        <w:tc>
-          <w:tcPr>
-            <w:tcW w:w="6480" w:type="dxa"/>
-            <w:tcBorders>
-              <w:top w:val="single" w:sz="4" w:space="0" w:color="auto"/>
-              <w:bottom w:val="single" w:sz="4" w:space="0" w:color="auto"/>
-            </w:tcBorders>
-          </w:tcPr>
-          <w:p>
-            <w:pPr>
-              <w:pStyle w:val="FormText"/>
-              <w:rPr>
-                <w:rFonts w:eastAsiaTheme="minorEastAsia"/>
-                <w:lang w:eastAsia="ko-KR"/>
-              </w:rPr>
-            </w:pPr>
-            <w:r>
-              <w:rPr>
-                <w:rFonts w:eastAsiaTheme="minorEastAsia"/>
-                <w:lang w:eastAsia="ko-KR"/>
-              </w:rPr>
-              <w:t>None</w:t>
-            </w:r>
-          </w:p>
-        </w:tc>
-      </w:tr>
-      <w:tr>
-        <w:trPr>
-          <w:cantSplit/>
-        </w:trPr>
-        <w:tc>
-          <w:tcPr>
-            <w:tcW w:w="2268" w:type="dxa"/>
-          </w:tcPr>
-          <w:p>
-            <w:pPr>
-              <w:pStyle w:val="FormText"/>
-            </w:pPr>
-            <w:r>
-              <w:t>Expected Results</w:t>
-            </w:r>
-          </w:p>
-        </w:tc>
-        <w:tc>
-          <w:tcPr>
-            <w:tcW w:w="6480" w:type="dxa"/>
-            <w:tcBorders>
-              <w:top w:val="single" w:sz="4" w:space="0" w:color="auto"/>
-              <w:bottom w:val="single" w:sz="4" w:space="0" w:color="auto"/>
-            </w:tcBorders>
-          </w:tcPr>
-          <w:p>
-            <w:pPr>
-              <w:pStyle w:val="FormText"/>
-              <w:rPr>
-                <w:rFonts w:eastAsiaTheme="minorEastAsia"/>
-                <w:lang w:eastAsia="ko-KR"/>
-              </w:rPr>
-            </w:pPr>
-            <w:r>
-              <w:rPr>
-                <w:rFonts w:eastAsiaTheme="minorEastAsia"/>
-                <w:lang w:eastAsia="ko-KR"/>
-              </w:rPr>
-              <w:t>Program displays “</w:t>
-            </w:r>
-            <w:r>
-              <w:rPr>
-                <w:rFonts w:eastAsiaTheme="minorEastAsia"/>
-                <w:lang w:eastAsia="ko-KR"/>
-              </w:rPr>
-              <w:t>Randomly generated number is between 0 and 99”</w:t>
-            </w:r>
-          </w:p>
-        </w:tc>
-      </w:tr>
-      <w:tr>
-        <w:trPr>
-          <w:cantSplit/>
-        </w:trPr>
-        <w:tc>
-          <w:tcPr>
-            <w:tcW w:w="2268" w:type="dxa"/>
-            <w:tcBorders>
-              <w:bottom w:val="single" w:sz="4" w:space="0" w:color="auto"/>
-            </w:tcBorders>
-          </w:tcPr>
-          <w:p>
-            <w:pPr>
-              <w:pStyle w:val="FormText"/>
-            </w:pPr>
-            <w:r>
-              <w:t>Actual Results</w:t>
-            </w:r>
-          </w:p>
-        </w:tc>
-        <w:tc>
-          <w:tcPr>
-            <w:tcW w:w="6480" w:type="dxa"/>
-            <w:tcBorders>
-              <w:top w:val="single" w:sz="4" w:space="0" w:color="auto"/>
-              <w:bottom w:val="single" w:sz="4" w:space="0" w:color="auto"/>
-            </w:tcBorders>
-          </w:tcPr>
-          <w:p>
-            <w:pPr>
-              <w:pStyle w:val="FormText"/>
-              <w:rPr>
-                <w:rFonts w:eastAsiaTheme="minorEastAsia"/>
-                <w:lang w:eastAsia="ko-KR"/>
-              </w:rPr>
-            </w:pPr>
-            <w:r>
-              <w:rPr>
-                <w:rFonts w:eastAsiaTheme="minorEastAsia"/>
-                <w:lang w:eastAsia="ko-KR"/>
-              </w:rPr>
-              <w:t>Program displays “</w:t>
-            </w:r>
-            <w:r>
-              <w:rPr>
-                <w:rFonts w:eastAsiaTheme="minorEastAsia"/>
-                <w:lang w:eastAsia="ko-KR"/>
-              </w:rPr>
-              <w:t>Randomly generated number is between 0 and 99</w:t>
-            </w:r>
-            <w:r>
-              <w:rPr>
-                <w:rFonts w:eastAsiaTheme="minorEastAsia"/>
-                <w:lang w:eastAsia="ko-KR"/>
-              </w:rPr>
-              <w:t>”</w:t>
-            </w:r>
-          </w:p>
-        </w:tc>
-      </w:tr>
-      <w:tr>
-        <w:trPr>
-          <w:cantSplit/>
-        </w:trPr>
-        <w:tc>
-          <w:tcPr>
-            <w:tcW w:w="2268" w:type="dxa"/>
-            <w:tcBorders>
-              <w:top w:val="single" w:sz="4" w:space="0" w:color="auto"/>
-            </w:tcBorders>
-          </w:tcPr>
-          <w:p>
-            <w:pPr>
-              <w:pStyle w:val="FormText"/>
-            </w:pPr>
-            <w:r>
-              <w:t>Test Name/Number</w:t>
-            </w:r>
-          </w:p>
-        </w:tc>
-        <w:tc>
-          <w:tcPr>
-            <w:tcW w:w="6480" w:type="dxa"/>
-            <w:tcBorders>
-              <w:top w:val="single" w:sz="4" w:space="0" w:color="auto"/>
-              <w:bottom w:val="single" w:sz="4" w:space="0" w:color="auto"/>
-            </w:tcBorders>
-          </w:tcPr>
-          <w:p>
-            <w:pPr>
-              <w:pStyle w:val="FormText"/>
-              <w:rPr>
-                <w:rFonts w:eastAsiaTheme="minorEastAsia"/>
-                <w:lang w:eastAsia="ko-KR"/>
-              </w:rPr>
-            </w:pPr>
-            <w:r>
-              <w:rPr>
-                <w:rFonts w:eastAsiaTheme="minorEastAsia"/>
-                <w:lang w:eastAsia="ko-KR"/>
-              </w:rPr>
-              <w:t>Test #</w:t>
-            </w:r>
-            <w:r>
-              <w:rPr>
-                <w:rFonts w:eastAsiaTheme="minorEastAsia"/>
-                <w:lang w:eastAsia="ko-KR"/>
-              </w:rPr>
-              <w:t>8</w:t>
-            </w:r>
-          </w:p>
-        </w:tc>
-      </w:tr>
-      <w:tr>
-        <w:trPr>
-          <w:cantSplit/>
-        </w:trPr>
-        <w:tc>
-          <w:tcPr>
-            <w:tcW w:w="2268" w:type="dxa"/>
-          </w:tcPr>
-          <w:p>
-            <w:pPr>
-              <w:pStyle w:val="FormText"/>
-            </w:pPr>
-            <w:r>
-              <w:t>Test Objective</w:t>
-            </w:r>
-          </w:p>
-        </w:tc>
-        <w:tc>
-          <w:tcPr>
-            <w:tcW w:w="6480" w:type="dxa"/>
-            <w:tcBorders>
-              <w:top w:val="single" w:sz="4" w:space="0" w:color="auto"/>
-              <w:bottom w:val="single" w:sz="4" w:space="0" w:color="auto"/>
-            </w:tcBorders>
-          </w:tcPr>
-          <w:p>
-            <w:pPr>
-              <w:pStyle w:val="FormText"/>
-              <w:rPr>
-                <w:rFonts w:eastAsiaTheme="minorEastAsia"/>
-                <w:lang w:eastAsia="ko-KR"/>
-              </w:rPr>
-            </w:pPr>
-            <w:r>
-              <w:rPr>
-                <w:rFonts w:eastAsiaTheme="minorEastAsia"/>
-                <w:lang w:eastAsia="ko-KR"/>
-              </w:rPr>
-              <w:t>To determine if the program tells user that something went wrong if user typed non number.</w:t>
-            </w:r>
-          </w:p>
-        </w:tc>
-      </w:tr>
-      <w:tr>
-        <w:trPr>
-          <w:cantSplit/>
-        </w:trPr>
-        <w:tc>
-          <w:tcPr>
-            <w:tcW w:w="2268" w:type="dxa"/>
-          </w:tcPr>
-          <w:p>
-            <w:pPr>
-              <w:pStyle w:val="FormText"/>
-            </w:pPr>
-            <w:r>
-              <w:t>Test Description</w:t>
-            </w:r>
-          </w:p>
-        </w:tc>
-        <w:tc>
-          <w:tcPr>
-            <w:tcW w:w="6480" w:type="dxa"/>
-            <w:tcBorders>
-              <w:top w:val="single" w:sz="4" w:space="0" w:color="auto"/>
-              <w:bottom w:val="single" w:sz="4" w:space="0" w:color="auto"/>
-            </w:tcBorders>
-          </w:tcPr>
-          <w:p>
-            <w:pPr>
-              <w:pStyle w:val="FormText"/>
-              <w:rPr>
-                <w:rFonts w:eastAsiaTheme="minorEastAsia"/>
-                <w:lang w:eastAsia="ko-KR"/>
-              </w:rPr>
-            </w:pPr>
-            <w:r>
-              <w:rPr>
-                <w:rFonts w:eastAsiaTheme="minorEastAsia"/>
-                <w:lang w:eastAsia="ko-KR"/>
-              </w:rPr>
-              <w:t>User is trying to type the value none number, e.g. alphabet, word</w:t>
-            </w:r>
-          </w:p>
-        </w:tc>
-      </w:tr>
-      <w:tr>
-        <w:trPr>
-          <w:cantSplit/>
-        </w:trPr>
-        <w:tc>
-          <w:tcPr>
-            <w:tcW w:w="2268" w:type="dxa"/>
-          </w:tcPr>
-          <w:p>
-            <w:pPr>
-              <w:pStyle w:val="FormText"/>
-            </w:pPr>
-            <w:r>
-              <w:t>Test Conditions</w:t>
-            </w:r>
-          </w:p>
-        </w:tc>
-        <w:tc>
-          <w:tcPr>
-            <w:tcW w:w="6480" w:type="dxa"/>
-            <w:tcBorders>
-              <w:top w:val="single" w:sz="4" w:space="0" w:color="auto"/>
-              <w:bottom w:val="single" w:sz="4" w:space="0" w:color="auto"/>
-            </w:tcBorders>
-          </w:tcPr>
-          <w:p>
-            <w:pPr>
-              <w:pStyle w:val="FormText"/>
-              <w:rPr>
-                <w:rFonts w:eastAsiaTheme="minorEastAsia"/>
-                <w:lang w:eastAsia="ko-KR"/>
-              </w:rPr>
-            </w:pPr>
-            <w:r>
-              <w:rPr>
-                <w:rFonts w:eastAsiaTheme="minorEastAsia"/>
-                <w:lang w:eastAsia="ko-KR"/>
-              </w:rPr>
-              <w:t>None</w:t>
-            </w:r>
-          </w:p>
-        </w:tc>
-      </w:tr>
-      <w:tr>
-        <w:trPr>
-          <w:cantSplit/>
-        </w:trPr>
-        <w:tc>
-          <w:tcPr>
-            <w:tcW w:w="2268" w:type="dxa"/>
-          </w:tcPr>
-          <w:p>
-            <w:pPr>
-              <w:pStyle w:val="FormText"/>
-            </w:pPr>
-            <w:r>
-              <w:t>Expected Results</w:t>
-            </w:r>
-          </w:p>
-        </w:tc>
-        <w:tc>
-          <w:tcPr>
-            <w:tcW w:w="6480" w:type="dxa"/>
-            <w:tcBorders>
-              <w:top w:val="single" w:sz="4" w:space="0" w:color="auto"/>
-              <w:bottom w:val="single" w:sz="4" w:space="0" w:color="auto"/>
-            </w:tcBorders>
-          </w:tcPr>
-          <w:p>
-            <w:pPr>
-              <w:pStyle w:val="FormText"/>
-              <w:rPr>
-                <w:rFonts w:eastAsiaTheme="minorEastAsia"/>
-                <w:lang w:eastAsia="ko-KR"/>
-              </w:rPr>
-            </w:pPr>
-            <w:r>
-              <w:rPr>
-                <w:rFonts w:eastAsiaTheme="minorEastAsia"/>
-                <w:lang w:eastAsia="ko-KR"/>
-              </w:rPr>
-              <w:t>Program displays “Invalid Try, please put integer value in to guess”</w:t>
-            </w:r>
-          </w:p>
-        </w:tc>
-      </w:tr>
-      <w:tr>
-        <w:trPr>
-          <w:cantSplit/>
-        </w:trPr>
-        <w:tc>
-          <w:tcPr>
-            <w:tcW w:w="2268" w:type="dxa"/>
-          </w:tcPr>
-          <w:p>
-            <w:pPr>
-              <w:pStyle w:val="FormText"/>
-            </w:pPr>
-            <w:r>
-              <w:t>Actual Results</w:t>
-            </w:r>
-          </w:p>
-        </w:tc>
-        <w:tc>
-          <w:tcPr>
-            <w:tcW w:w="6480" w:type="dxa"/>
-            <w:tcBorders>
-              <w:top w:val="single" w:sz="4" w:space="0" w:color="auto"/>
-              <w:bottom w:val="single" w:sz="4" w:space="0" w:color="auto"/>
-            </w:tcBorders>
-          </w:tcPr>
-          <w:p>
-            <w:pPr>
-              <w:pStyle w:val="FormText"/>
-              <w:rPr>
-                <w:rFonts w:eastAsiaTheme="minorEastAsia"/>
-                <w:lang w:eastAsia="ko-KR"/>
-              </w:rPr>
-            </w:pPr>
-            <w:r>
-              <w:rPr>
-                <w:rFonts w:eastAsiaTheme="minorEastAsia"/>
-                <w:lang w:eastAsia="ko-KR"/>
-              </w:rPr>
-              <w:t>Program displays “Invalid Try, please put integer value in to guess”</w:t>
-            </w:r>
-          </w:p>
-        </w:tc>
-      </w:tr>
-    </w:tbl>
-    <w:p>
-      <w:pPr>
-        <w:spacing w:after="160" w:line="259" w:lineRule="auto"/>
-      </w:pPr>
-    </w:p>
     <w:p>
       <w:pPr>
         <w:spacing w:after="160" w:line="259" w:lineRule="auto"/>

</xml_diff>